<commit_message>
Verificada funcion Delete de Subjects. Pdte ajustar current Subject. Ahora borra la primera línea
</commit_message>
<xml_diff>
--- a/Solución de errores.docx
+++ b/Solución de errores.docx
@@ -89,9 +89,392 @@
       </w:r>
     </w:p>
     <w:p>
+      <w:r>
+        <w:t xml:space="preserve">4.- En </w:t>
+      </w:r>
+      <w:proofErr w:type="spellStart"/>
+      <w:r>
+        <w:t>projectDbContext</w:t>
+      </w:r>
+      <w:proofErr w:type="spellEnd"/>
+      <w:r>
+        <w:t xml:space="preserve"> se ha creado un constructor por defecto. Sin él no es posible realizar actualizaciones de las BD desde </w:t>
+      </w:r>
+      <w:proofErr w:type="spellStart"/>
+      <w:r>
+        <w:t>add-migration</w:t>
+      </w:r>
+      <w:proofErr w:type="spellEnd"/>
+      <w:r>
+        <w:t>….</w:t>
+      </w:r>
+    </w:p>
+    <w:p>
+      <w:r>
+        <w:t xml:space="preserve">5.- Para cambiar la BBDD deben hacerse cambios en : </w:t>
+      </w:r>
+    </w:p>
+    <w:p>
+      <w:pPr>
+        <w:rPr>
+          <w:rFonts w:ascii="Consolas" w:hAnsi="Consolas" w:cs="Consolas"/>
+          <w:color w:val="000000"/>
+          <w:sz w:val="19"/>
+          <w:szCs w:val="19"/>
+        </w:rPr>
+      </w:pPr>
+      <w:r>
+        <w:tab/>
+        <w:t xml:space="preserve">* </w:t>
+      </w:r>
+      <w:proofErr w:type="spellStart"/>
+      <w:r>
+        <w:t>ProjectDbContext</w:t>
+      </w:r>
+      <w:proofErr w:type="spellEnd"/>
+      <w:r>
+        <w:t xml:space="preserve"> : en </w:t>
+      </w:r>
+      <w:proofErr w:type="spellStart"/>
+      <w:r>
+        <w:rPr>
+          <w:rFonts w:ascii="Consolas" w:hAnsi="Consolas" w:cs="Consolas"/>
+          <w:color w:val="000000"/>
+          <w:sz w:val="19"/>
+          <w:szCs w:val="19"/>
+        </w:rPr>
+        <w:t>DbConnection</w:t>
+      </w:r>
+      <w:proofErr w:type="spellEnd"/>
+    </w:p>
+    <w:p>
+      <w:pPr>
+        <w:rPr>
+          <w:rFonts w:ascii="Consolas" w:hAnsi="Consolas" w:cs="Consolas"/>
+          <w:color w:val="000000"/>
+          <w:sz w:val="19"/>
+          <w:szCs w:val="19"/>
+        </w:rPr>
+      </w:pPr>
+      <w:r>
+        <w:rPr>
+          <w:rFonts w:ascii="Consolas" w:hAnsi="Consolas" w:cs="Consolas"/>
+          <w:color w:val="000000"/>
+          <w:sz w:val="19"/>
+          <w:szCs w:val="19"/>
+        </w:rPr>
+        <w:tab/>
+        <w:t xml:space="preserve">* </w:t>
+      </w:r>
+      <w:proofErr w:type="spellStart"/>
+      <w:r>
+        <w:rPr>
+          <w:rFonts w:ascii="Consolas" w:hAnsi="Consolas" w:cs="Consolas"/>
+          <w:color w:val="000000"/>
+          <w:sz w:val="19"/>
+          <w:szCs w:val="19"/>
+        </w:rPr>
+        <w:t>ProjectDbContext</w:t>
+      </w:r>
+      <w:proofErr w:type="spellEnd"/>
+      <w:r>
+        <w:rPr>
+          <w:rFonts w:ascii="Consolas" w:hAnsi="Consolas" w:cs="Consolas"/>
+          <w:color w:val="000000"/>
+          <w:sz w:val="19"/>
+          <w:szCs w:val="19"/>
+        </w:rPr>
+        <w:t xml:space="preserve"> : en </w:t>
+      </w:r>
+      <w:proofErr w:type="spellStart"/>
+      <w:r>
+        <w:rPr>
+          <w:rFonts w:ascii="Consolas" w:hAnsi="Consolas" w:cs="Consolas"/>
+          <w:color w:val="000000"/>
+          <w:sz w:val="19"/>
+          <w:szCs w:val="19"/>
+        </w:rPr>
+        <w:t>ConfigureServices</w:t>
+      </w:r>
+      <w:proofErr w:type="spellEnd"/>
+      <w:r>
+        <w:rPr>
+          <w:rFonts w:ascii="Consolas" w:hAnsi="Consolas" w:cs="Consolas"/>
+          <w:color w:val="000000"/>
+          <w:sz w:val="19"/>
+          <w:szCs w:val="19"/>
+        </w:rPr>
+        <w:t xml:space="preserve"> (</w:t>
+      </w:r>
+      <w:proofErr w:type="spellStart"/>
+      <w:r>
+        <w:rPr>
+          <w:rFonts w:ascii="Consolas" w:hAnsi="Consolas" w:cs="Consolas"/>
+          <w:color w:val="000000"/>
+          <w:sz w:val="19"/>
+          <w:szCs w:val="19"/>
+        </w:rPr>
+        <w:t>options</w:t>
+      </w:r>
+      <w:proofErr w:type="spellEnd"/>
+      <w:r>
+        <w:rPr>
+          <w:rFonts w:ascii="Consolas" w:hAnsi="Consolas" w:cs="Consolas"/>
+          <w:color w:val="000000"/>
+          <w:sz w:val="19"/>
+          <w:szCs w:val="19"/>
+        </w:rPr>
+        <w:t>)</w:t>
+      </w:r>
+    </w:p>
+    <w:p>
+      <w:pPr>
+        <w:rPr>
+          <w:rFonts w:ascii="Consolas" w:hAnsi="Consolas" w:cs="Consolas"/>
+          <w:color w:val="000000"/>
+          <w:sz w:val="19"/>
+          <w:szCs w:val="19"/>
+        </w:rPr>
+      </w:pPr>
+      <w:r>
+        <w:rPr>
+          <w:rFonts w:ascii="Consolas" w:hAnsi="Consolas" w:cs="Consolas"/>
+          <w:color w:val="000000"/>
+          <w:sz w:val="19"/>
+          <w:szCs w:val="19"/>
+        </w:rPr>
+        <w:tab/>
+        <w:t xml:space="preserve">* </w:t>
+      </w:r>
+      <w:proofErr w:type="spellStart"/>
+      <w:r>
+        <w:rPr>
+          <w:rFonts w:ascii="Consolas" w:hAnsi="Consolas" w:cs="Consolas"/>
+          <w:color w:val="000000"/>
+          <w:sz w:val="19"/>
+          <w:szCs w:val="19"/>
+        </w:rPr>
+        <w:t>app.config</w:t>
+      </w:r>
+      <w:proofErr w:type="spellEnd"/>
+      <w:r>
+        <w:rPr>
+          <w:rFonts w:ascii="Consolas" w:hAnsi="Consolas" w:cs="Consolas"/>
+          <w:color w:val="000000"/>
+          <w:sz w:val="19"/>
+          <w:szCs w:val="19"/>
+        </w:rPr>
+        <w:t xml:space="preserve"> : </w:t>
+      </w:r>
+      <w:proofErr w:type="spellStart"/>
+      <w:r>
+        <w:rPr>
+          <w:rFonts w:ascii="Consolas" w:hAnsi="Consolas" w:cs="Consolas"/>
+          <w:color w:val="000000"/>
+          <w:sz w:val="19"/>
+          <w:szCs w:val="19"/>
+        </w:rPr>
+        <w:t>ConnectionString</w:t>
+      </w:r>
+      <w:proofErr w:type="spellEnd"/>
+      <w:r>
+        <w:rPr>
+          <w:rFonts w:ascii="Consolas" w:hAnsi="Consolas" w:cs="Consolas"/>
+          <w:color w:val="000000"/>
+          <w:sz w:val="19"/>
+          <w:szCs w:val="19"/>
+        </w:rPr>
+        <w:t xml:space="preserve"> : Debe tener el nombre de la nueva BBDD</w:t>
+      </w:r>
+    </w:p>
+    <w:p>
+      <w:pPr>
+        <w:ind w:left="708"/>
+        <w:rPr>
+          <w:rFonts w:ascii="Consolas" w:hAnsi="Consolas" w:cs="Consolas"/>
+          <w:color w:val="000000"/>
+          <w:sz w:val="19"/>
+          <w:szCs w:val="19"/>
+        </w:rPr>
+      </w:pPr>
+      <w:r>
+        <w:rPr>
+          <w:rFonts w:ascii="Consolas" w:hAnsi="Consolas" w:cs="Consolas"/>
+          <w:color w:val="000000"/>
+          <w:sz w:val="19"/>
+          <w:szCs w:val="19"/>
+        </w:rPr>
+        <w:t xml:space="preserve">* </w:t>
+      </w:r>
+      <w:proofErr w:type="spellStart"/>
+      <w:r>
+        <w:rPr>
+          <w:rFonts w:ascii="Consolas" w:hAnsi="Consolas" w:cs="Consolas"/>
+          <w:color w:val="000000"/>
+          <w:sz w:val="19"/>
+          <w:szCs w:val="19"/>
+        </w:rPr>
+        <w:t>MainWindow.xaml.cs</w:t>
+      </w:r>
+      <w:proofErr w:type="spellEnd"/>
+      <w:r>
+        <w:rPr>
+          <w:rFonts w:ascii="Consolas" w:hAnsi="Consolas" w:cs="Consolas"/>
+          <w:color w:val="000000"/>
+          <w:sz w:val="19"/>
+          <w:szCs w:val="19"/>
+        </w:rPr>
+        <w:t xml:space="preserve"> : en </w:t>
+      </w:r>
+      <w:proofErr w:type="spellStart"/>
+      <w:r>
+        <w:rPr>
+          <w:rFonts w:ascii="Consolas" w:hAnsi="Consolas" w:cs="Consolas"/>
+          <w:color w:val="0000FF"/>
+          <w:sz w:val="19"/>
+          <w:szCs w:val="19"/>
+        </w:rPr>
+        <w:t>private</w:t>
+      </w:r>
+      <w:proofErr w:type="spellEnd"/>
+      <w:r>
+        <w:rPr>
+          <w:rFonts w:ascii="Consolas" w:hAnsi="Consolas" w:cs="Consolas"/>
+          <w:color w:val="000000"/>
+          <w:sz w:val="19"/>
+          <w:szCs w:val="19"/>
+        </w:rPr>
+        <w:t xml:space="preserve"> </w:t>
+      </w:r>
+      <w:proofErr w:type="spellStart"/>
+      <w:r>
+        <w:rPr>
+          <w:rFonts w:ascii="Consolas" w:hAnsi="Consolas" w:cs="Consolas"/>
+          <w:color w:val="0000FF"/>
+          <w:sz w:val="19"/>
+          <w:szCs w:val="19"/>
+        </w:rPr>
+        <w:t>static</w:t>
+      </w:r>
+      <w:proofErr w:type="spellEnd"/>
+      <w:r>
+        <w:rPr>
+          <w:rFonts w:ascii="Consolas" w:hAnsi="Consolas" w:cs="Consolas"/>
+          <w:color w:val="000000"/>
+          <w:sz w:val="19"/>
+          <w:szCs w:val="19"/>
+        </w:rPr>
+        <w:t xml:space="preserve"> </w:t>
+      </w:r>
+      <w:proofErr w:type="spellStart"/>
+      <w:r>
+        <w:rPr>
+          <w:rFonts w:ascii="Consolas" w:hAnsi="Consolas" w:cs="Consolas"/>
+          <w:color w:val="000000"/>
+          <w:sz w:val="19"/>
+          <w:szCs w:val="19"/>
+        </w:rPr>
+        <w:t>Func</w:t>
+      </w:r>
+      <w:proofErr w:type="spellEnd"/>
+      <w:r>
+        <w:rPr>
+          <w:rFonts w:ascii="Consolas" w:hAnsi="Consolas" w:cs="Consolas"/>
+          <w:color w:val="000000"/>
+          <w:sz w:val="19"/>
+          <w:szCs w:val="19"/>
+        </w:rPr>
+        <w:t>&lt;</w:t>
+      </w:r>
+      <w:proofErr w:type="spellStart"/>
+      <w:r>
+        <w:rPr>
+          <w:rFonts w:ascii="Consolas" w:hAnsi="Consolas" w:cs="Consolas"/>
+          <w:color w:val="000000"/>
+          <w:sz w:val="19"/>
+          <w:szCs w:val="19"/>
+        </w:rPr>
+        <w:t>ProjectDbContext</w:t>
+      </w:r>
+      <w:proofErr w:type="spellEnd"/>
+      <w:r>
+        <w:rPr>
+          <w:rFonts w:ascii="Consolas" w:hAnsi="Consolas" w:cs="Consolas"/>
+          <w:color w:val="000000"/>
+          <w:sz w:val="19"/>
+          <w:szCs w:val="19"/>
+        </w:rPr>
+        <w:t xml:space="preserve">&gt; </w:t>
+      </w:r>
+      <w:proofErr w:type="spellStart"/>
+      <w:r>
+        <w:rPr>
+          <w:rFonts w:ascii="Consolas" w:hAnsi="Consolas" w:cs="Consolas"/>
+          <w:color w:val="000000"/>
+          <w:sz w:val="19"/>
+          <w:szCs w:val="19"/>
+        </w:rPr>
+        <w:t>GetDbConstructor</w:t>
+      </w:r>
+      <w:proofErr w:type="spellEnd"/>
+      <w:r>
+        <w:rPr>
+          <w:rFonts w:ascii="Consolas" w:hAnsi="Consolas" w:cs="Consolas"/>
+          <w:color w:val="000000"/>
+          <w:sz w:val="19"/>
+          <w:szCs w:val="19"/>
+        </w:rPr>
+        <w:t>(</w:t>
+      </w:r>
+      <w:proofErr w:type="spellStart"/>
+      <w:r>
+        <w:rPr>
+          <w:rFonts w:ascii="Consolas" w:hAnsi="Consolas" w:cs="Consolas"/>
+          <w:color w:val="0000FF"/>
+          <w:sz w:val="19"/>
+          <w:szCs w:val="19"/>
+        </w:rPr>
+        <w:t>string</w:t>
+      </w:r>
+      <w:proofErr w:type="spellEnd"/>
+      <w:r>
+        <w:rPr>
+          <w:rFonts w:ascii="Consolas" w:hAnsi="Consolas" w:cs="Consolas"/>
+          <w:color w:val="000000"/>
+          <w:sz w:val="19"/>
+          <w:szCs w:val="19"/>
+        </w:rPr>
+        <w:t xml:space="preserve"> </w:t>
+      </w:r>
+      <w:proofErr w:type="spellStart"/>
+      <w:r>
+        <w:rPr>
+          <w:rFonts w:ascii="Consolas" w:hAnsi="Consolas" w:cs="Consolas"/>
+          <w:color w:val="000000"/>
+          <w:sz w:val="19"/>
+          <w:szCs w:val="19"/>
+        </w:rPr>
+        <w:t>dbConnection</w:t>
+      </w:r>
+      <w:proofErr w:type="spellEnd"/>
+      <w:r>
+        <w:rPr>
+          <w:rFonts w:ascii="Consolas" w:hAnsi="Consolas" w:cs="Consolas"/>
+          <w:color w:val="000000"/>
+          <w:sz w:val="19"/>
+          <w:szCs w:val="19"/>
+        </w:rPr>
+        <w:t>)</w:t>
+      </w:r>
+    </w:p>
+    <w:p>
+      <w:pPr>
+        <w:ind w:left="708"/>
+      </w:pPr>
       <w:bookmarkStart w:id="0" w:name="_GoBack"/>
       <w:bookmarkEnd w:id="0"/>
     </w:p>
+    <w:p/>
     <w:p/>
     <w:sectPr>
       <w:pgSz w:w="11906" w:h="16838"/>

</xml_diff>

<commit_message>
Solucionado problema lista errores. Student y Subject CRUD completo OK
</commit_message>
<xml_diff>
--- a/Solución de errores.docx
+++ b/Solución de errores.docx
@@ -24,89 +24,23 @@
     </w:p>
     <w:p>
       <w:r>
-        <w:t xml:space="preserve">2.- Para conseguir comunicación con la </w:t>
-      </w:r>
-      <w:proofErr w:type="spellStart"/>
-      <w:r>
-        <w:t>Db</w:t>
-      </w:r>
-      <w:proofErr w:type="spellEnd"/>
-      <w:r>
-        <w:t xml:space="preserve">, importante la configuración de </w:t>
-      </w:r>
-      <w:proofErr w:type="spellStart"/>
-      <w:r>
-        <w:t>ProjectDbContext</w:t>
-      </w:r>
-      <w:proofErr w:type="spellEnd"/>
-      <w:r>
-        <w:t xml:space="preserve">, configuración de método </w:t>
-      </w:r>
-      <w:proofErr w:type="spellStart"/>
-      <w:r>
-        <w:t>Onconfiguring</w:t>
-      </w:r>
-      <w:proofErr w:type="spellEnd"/>
-      <w:r>
-        <w:t xml:space="preserve"> concretamente la utilización de la </w:t>
-      </w:r>
-      <w:proofErr w:type="spellStart"/>
-      <w:r>
-        <w:t>DbConnect</w:t>
-      </w:r>
-      <w:proofErr w:type="spellEnd"/>
-      <w:r>
-        <w:t xml:space="preserve"> ¡!</w:t>
-      </w:r>
-    </w:p>
-    <w:p>
-      <w:r>
-        <w:t xml:space="preserve">3.- importante en </w:t>
-      </w:r>
-      <w:proofErr w:type="spellStart"/>
-      <w:r>
-        <w:t>app.config</w:t>
-      </w:r>
-      <w:proofErr w:type="spellEnd"/>
-      <w:r>
-        <w:t xml:space="preserve"> la configuración correcta de la </w:t>
-      </w:r>
-      <w:proofErr w:type="spellStart"/>
-      <w:r>
-        <w:t>connectionString</w:t>
-      </w:r>
-      <w:proofErr w:type="spellEnd"/>
-      <w:r>
-        <w:t xml:space="preserve"> y sobre todo lo que está “comentado” dejarlo así, si se “</w:t>
-      </w:r>
-      <w:proofErr w:type="spellStart"/>
-      <w:r>
-        <w:t>descomenta</w:t>
-      </w:r>
-      <w:proofErr w:type="spellEnd"/>
-      <w:r>
-        <w:t>” la app no arranca bien ¡!</w:t>
-      </w:r>
-    </w:p>
-    <w:p>
-      <w:r>
-        <w:t xml:space="preserve">4.- En </w:t>
-      </w:r>
-      <w:proofErr w:type="spellStart"/>
-      <w:r>
-        <w:t>projectDbContext</w:t>
-      </w:r>
-      <w:proofErr w:type="spellEnd"/>
-      <w:r>
-        <w:t xml:space="preserve"> se ha creado un constructor por defecto. Sin él no es posible realizar actualizaciones de las BD desde </w:t>
-      </w:r>
-      <w:proofErr w:type="spellStart"/>
-      <w:r>
-        <w:t>add-migration</w:t>
-      </w:r>
-      <w:proofErr w:type="spellEnd"/>
-      <w:r>
-        <w:t>….</w:t>
+        <w:t xml:space="preserve">2.- Para conseguir comunicación con la Db, importante la configuración de </w:t>
+      </w:r>
+      <w:r>
+        <w:t>ProjectDbContext, configuración de método Onconfiguring concretamente la utilización de la DbConnect ¡!</w:t>
+      </w:r>
+    </w:p>
+    <w:p>
+      <w:r>
+        <w:t>3.- importante en app.config la configuración correcta de la connectionString</w:t>
+      </w:r>
+      <w:r>
+        <w:t xml:space="preserve"> y sobre todo lo que está “comentado” dejarlo así, si se “descomenta” la app no arranca bien ¡!</w:t>
+      </w:r>
+    </w:p>
+    <w:p>
+      <w:r>
+        <w:t>4.- En projectDbContext se ha creado un constructor por defecto. Sin él no es posible realizar actualizaciones de las BD desde add-migration….</w:t>
       </w:r>
     </w:p>
     <w:p>
@@ -124,167 +58,66 @@
         </w:rPr>
       </w:pPr>
       <w:r>
+        <w:tab/>
+        <w:t xml:space="preserve">* ProjectDbContext : en </w:t>
+      </w:r>
+      <w:r>
+        <w:rPr>
+          <w:rFonts w:ascii="Consolas" w:hAnsi="Consolas" w:cs="Consolas"/>
+          <w:color w:val="000000"/>
+          <w:sz w:val="19"/>
+          <w:szCs w:val="19"/>
+        </w:rPr>
+        <w:t>DbConnection</w:t>
+      </w:r>
+    </w:p>
+    <w:p>
+      <w:pPr>
+        <w:rPr>
+          <w:rFonts w:ascii="Consolas" w:hAnsi="Consolas" w:cs="Consolas"/>
+          <w:color w:val="000000"/>
+          <w:sz w:val="19"/>
+          <w:szCs w:val="19"/>
+        </w:rPr>
+      </w:pPr>
+      <w:r>
+        <w:rPr>
+          <w:rFonts w:ascii="Consolas" w:hAnsi="Consolas" w:cs="Consolas"/>
+          <w:color w:val="000000"/>
+          <w:sz w:val="19"/>
+          <w:szCs w:val="19"/>
+        </w:rPr>
+        <w:tab/>
+        <w:t>* ProjectDbContext : en ConfigureServices (options)</w:t>
+      </w:r>
+    </w:p>
+    <w:p>
+      <w:pPr>
+        <w:rPr>
+          <w:rFonts w:ascii="Consolas" w:hAnsi="Consolas" w:cs="Consolas"/>
+          <w:color w:val="000000"/>
+          <w:sz w:val="19"/>
+          <w:szCs w:val="19"/>
+        </w:rPr>
+      </w:pPr>
+      <w:r>
+        <w:rPr>
+          <w:rFonts w:ascii="Consolas" w:hAnsi="Consolas" w:cs="Consolas"/>
+          <w:color w:val="000000"/>
+          <w:sz w:val="19"/>
+          <w:szCs w:val="19"/>
+        </w:rPr>
         <w:tab/>
         <w:t xml:space="preserve">* </w:t>
       </w:r>
-      <w:proofErr w:type="spellStart"/>
-      <w:r>
-        <w:t>ProjectDbContext</w:t>
-      </w:r>
-      <w:proofErr w:type="spellEnd"/>
-      <w:r>
-        <w:t xml:space="preserve"> : en </w:t>
-      </w:r>
-      <w:proofErr w:type="spellStart"/>
-      <w:r>
-        <w:rPr>
-          <w:rFonts w:ascii="Consolas" w:hAnsi="Consolas" w:cs="Consolas"/>
-          <w:color w:val="000000"/>
-          <w:sz w:val="19"/>
-          <w:szCs w:val="19"/>
-        </w:rPr>
-        <w:t>DbConnection</w:t>
-      </w:r>
-      <w:proofErr w:type="spellEnd"/>
-    </w:p>
-    <w:p>
-      <w:pPr>
-        <w:rPr>
-          <w:rFonts w:ascii="Consolas" w:hAnsi="Consolas" w:cs="Consolas"/>
-          <w:color w:val="000000"/>
-          <w:sz w:val="19"/>
-          <w:szCs w:val="19"/>
-        </w:rPr>
-      </w:pPr>
-      <w:r>
-        <w:rPr>
-          <w:rFonts w:ascii="Consolas" w:hAnsi="Consolas" w:cs="Consolas"/>
-          <w:color w:val="000000"/>
-          <w:sz w:val="19"/>
-          <w:szCs w:val="19"/>
-        </w:rPr>
-        <w:tab/>
-        <w:t xml:space="preserve">* </w:t>
-      </w:r>
-      <w:proofErr w:type="spellStart"/>
-      <w:r>
-        <w:rPr>
-          <w:rFonts w:ascii="Consolas" w:hAnsi="Consolas" w:cs="Consolas"/>
-          <w:color w:val="000000"/>
-          <w:sz w:val="19"/>
-          <w:szCs w:val="19"/>
-        </w:rPr>
-        <w:t>ProjectDbContext</w:t>
-      </w:r>
-      <w:proofErr w:type="spellEnd"/>
-      <w:r>
-        <w:rPr>
-          <w:rFonts w:ascii="Consolas" w:hAnsi="Consolas" w:cs="Consolas"/>
-          <w:color w:val="000000"/>
-          <w:sz w:val="19"/>
-          <w:szCs w:val="19"/>
-        </w:rPr>
-        <w:t xml:space="preserve"> : en </w:t>
-      </w:r>
-      <w:proofErr w:type="spellStart"/>
-      <w:r>
-        <w:rPr>
-          <w:rFonts w:ascii="Consolas" w:hAnsi="Consolas" w:cs="Consolas"/>
-          <w:color w:val="000000"/>
-          <w:sz w:val="19"/>
-          <w:szCs w:val="19"/>
-        </w:rPr>
-        <w:t>ConfigureServices</w:t>
-      </w:r>
-      <w:proofErr w:type="spellEnd"/>
-      <w:r>
-        <w:rPr>
-          <w:rFonts w:ascii="Consolas" w:hAnsi="Consolas" w:cs="Consolas"/>
-          <w:color w:val="000000"/>
-          <w:sz w:val="19"/>
-          <w:szCs w:val="19"/>
-        </w:rPr>
-        <w:t xml:space="preserve"> (</w:t>
-      </w:r>
-      <w:proofErr w:type="spellStart"/>
-      <w:r>
-        <w:rPr>
-          <w:rFonts w:ascii="Consolas" w:hAnsi="Consolas" w:cs="Consolas"/>
-          <w:color w:val="000000"/>
-          <w:sz w:val="19"/>
-          <w:szCs w:val="19"/>
-        </w:rPr>
-        <w:t>options</w:t>
-      </w:r>
-      <w:proofErr w:type="spellEnd"/>
-      <w:r>
-        <w:rPr>
-          <w:rFonts w:ascii="Consolas" w:hAnsi="Consolas" w:cs="Consolas"/>
-          <w:color w:val="000000"/>
-          <w:sz w:val="19"/>
-          <w:szCs w:val="19"/>
-        </w:rPr>
-        <w:t>)</w:t>
-      </w:r>
-    </w:p>
-    <w:p>
-      <w:pPr>
-        <w:rPr>
-          <w:rFonts w:ascii="Consolas" w:hAnsi="Consolas" w:cs="Consolas"/>
-          <w:color w:val="000000"/>
-          <w:sz w:val="19"/>
-          <w:szCs w:val="19"/>
-        </w:rPr>
-      </w:pPr>
-      <w:r>
-        <w:rPr>
-          <w:rFonts w:ascii="Consolas" w:hAnsi="Consolas" w:cs="Consolas"/>
-          <w:color w:val="000000"/>
-          <w:sz w:val="19"/>
-          <w:szCs w:val="19"/>
-        </w:rPr>
-        <w:tab/>
-        <w:t xml:space="preserve">* </w:t>
-      </w:r>
-      <w:proofErr w:type="spellStart"/>
-      <w:r>
-        <w:rPr>
-          <w:rFonts w:ascii="Consolas" w:hAnsi="Consolas" w:cs="Consolas"/>
-          <w:color w:val="000000"/>
-          <w:sz w:val="19"/>
-          <w:szCs w:val="19"/>
-        </w:rPr>
-        <w:t>app.config</w:t>
-      </w:r>
-      <w:proofErr w:type="spellEnd"/>
-      <w:r>
-        <w:rPr>
-          <w:rFonts w:ascii="Consolas" w:hAnsi="Consolas" w:cs="Consolas"/>
-          <w:color w:val="000000"/>
-          <w:sz w:val="19"/>
-          <w:szCs w:val="19"/>
-        </w:rPr>
-        <w:t xml:space="preserve"> : </w:t>
-      </w:r>
-      <w:proofErr w:type="spellStart"/>
-      <w:r>
-        <w:rPr>
-          <w:rFonts w:ascii="Consolas" w:hAnsi="Consolas" w:cs="Consolas"/>
-          <w:color w:val="000000"/>
-          <w:sz w:val="19"/>
-          <w:szCs w:val="19"/>
-        </w:rPr>
-        <w:t>ConnectionString</w:t>
-      </w:r>
-      <w:proofErr w:type="spellEnd"/>
-      <w:r>
-        <w:rPr>
-          <w:rFonts w:ascii="Consolas" w:hAnsi="Consolas" w:cs="Consolas"/>
-          <w:color w:val="000000"/>
-          <w:sz w:val="19"/>
-          <w:szCs w:val="19"/>
-        </w:rPr>
-        <w:t xml:space="preserve"> : Debe tener el nombre de la nueva BBDD</w:t>
+      <w:r>
+        <w:rPr>
+          <w:rFonts w:ascii="Consolas" w:hAnsi="Consolas" w:cs="Consolas"/>
+          <w:color w:val="000000"/>
+          <w:sz w:val="19"/>
+          <w:szCs w:val="19"/>
+        </w:rPr>
+        <w:t>app.config : ConnectionString : Debe tener el nombre de la nueva BBDD</w:t>
       </w:r>
     </w:p>
     <w:p>
@@ -306,27 +139,15 @@
         </w:rPr>
         <w:t xml:space="preserve">* </w:t>
       </w:r>
-      <w:proofErr w:type="spellStart"/>
-      <w:r>
-        <w:rPr>
-          <w:rFonts w:ascii="Consolas" w:hAnsi="Consolas" w:cs="Consolas"/>
-          <w:color w:val="000000"/>
-          <w:sz w:val="19"/>
-          <w:szCs w:val="19"/>
-        </w:rPr>
-        <w:t>MainWindow.xaml.cs</w:t>
-      </w:r>
-      <w:proofErr w:type="spellEnd"/>
-      <w:r>
-        <w:rPr>
-          <w:rFonts w:ascii="Consolas" w:hAnsi="Consolas" w:cs="Consolas"/>
-          <w:color w:val="000000"/>
-          <w:sz w:val="19"/>
-          <w:szCs w:val="19"/>
-        </w:rPr>
-        <w:t xml:space="preserve"> : en </w:t>
-      </w:r>
-      <w:proofErr w:type="spellStart"/>
+      <w:r>
+        <w:rPr>
+          <w:rFonts w:ascii="Consolas" w:hAnsi="Consolas" w:cs="Consolas"/>
+          <w:color w:val="000000"/>
+          <w:sz w:val="19"/>
+          <w:szCs w:val="19"/>
+        </w:rPr>
+        <w:t xml:space="preserve">MainWindow.xaml.cs : en </w:t>
+      </w:r>
       <w:r>
         <w:rPr>
           <w:rFonts w:ascii="Consolas" w:hAnsi="Consolas" w:cs="Consolas"/>
@@ -336,7 +157,6 @@
         </w:rPr>
         <w:t>private</w:t>
       </w:r>
-      <w:proofErr w:type="spellEnd"/>
       <w:r>
         <w:rPr>
           <w:rFonts w:ascii="Consolas" w:hAnsi="Consolas" w:cs="Consolas"/>
@@ -346,7 +166,6 @@
         </w:rPr>
         <w:t xml:space="preserve"> </w:t>
       </w:r>
-      <w:proofErr w:type="spellStart"/>
       <w:r>
         <w:rPr>
           <w:rFonts w:ascii="Consolas" w:hAnsi="Consolas" w:cs="Consolas"/>
@@ -356,77 +175,15 @@
         </w:rPr>
         <w:t>static</w:t>
       </w:r>
-      <w:proofErr w:type="spellEnd"/>
-      <w:r>
-        <w:rPr>
-          <w:rFonts w:ascii="Consolas" w:hAnsi="Consolas" w:cs="Consolas"/>
-          <w:color w:val="000000"/>
-          <w:sz w:val="19"/>
-          <w:szCs w:val="19"/>
-        </w:rPr>
-        <w:t xml:space="preserve"> </w:t>
-      </w:r>
-      <w:proofErr w:type="spellStart"/>
-      <w:r>
-        <w:rPr>
-          <w:rFonts w:ascii="Consolas" w:hAnsi="Consolas" w:cs="Consolas"/>
-          <w:color w:val="000000"/>
-          <w:sz w:val="19"/>
-          <w:szCs w:val="19"/>
-        </w:rPr>
-        <w:t>Func</w:t>
-      </w:r>
-      <w:proofErr w:type="spellEnd"/>
-      <w:r>
-        <w:rPr>
-          <w:rFonts w:ascii="Consolas" w:hAnsi="Consolas" w:cs="Consolas"/>
-          <w:color w:val="000000"/>
-          <w:sz w:val="19"/>
-          <w:szCs w:val="19"/>
-        </w:rPr>
-        <w:t>&lt;</w:t>
-      </w:r>
-      <w:proofErr w:type="spellStart"/>
-      <w:r>
-        <w:rPr>
-          <w:rFonts w:ascii="Consolas" w:hAnsi="Consolas" w:cs="Consolas"/>
-          <w:color w:val="000000"/>
-          <w:sz w:val="19"/>
-          <w:szCs w:val="19"/>
-        </w:rPr>
-        <w:t>ProjectDbContext</w:t>
-      </w:r>
-      <w:proofErr w:type="spellEnd"/>
-      <w:r>
-        <w:rPr>
-          <w:rFonts w:ascii="Consolas" w:hAnsi="Consolas" w:cs="Consolas"/>
-          <w:color w:val="000000"/>
-          <w:sz w:val="19"/>
-          <w:szCs w:val="19"/>
-        </w:rPr>
-        <w:t xml:space="preserve">&gt; </w:t>
-      </w:r>
-      <w:proofErr w:type="spellStart"/>
-      <w:r>
-        <w:rPr>
-          <w:rFonts w:ascii="Consolas" w:hAnsi="Consolas" w:cs="Consolas"/>
-          <w:color w:val="000000"/>
-          <w:sz w:val="19"/>
-          <w:szCs w:val="19"/>
-        </w:rPr>
-        <w:t>GetDbConstructor</w:t>
-      </w:r>
-      <w:proofErr w:type="spellEnd"/>
-      <w:r>
-        <w:rPr>
-          <w:rFonts w:ascii="Consolas" w:hAnsi="Consolas" w:cs="Consolas"/>
-          <w:color w:val="000000"/>
-          <w:sz w:val="19"/>
-          <w:szCs w:val="19"/>
-        </w:rPr>
-        <w:t>(</w:t>
-      </w:r>
-      <w:proofErr w:type="spellStart"/>
+      <w:r>
+        <w:rPr>
+          <w:rFonts w:ascii="Consolas" w:hAnsi="Consolas" w:cs="Consolas"/>
+          <w:color w:val="000000"/>
+          <w:sz w:val="19"/>
+          <w:szCs w:val="19"/>
+        </w:rPr>
+        <w:t xml:space="preserve"> Func&lt;ProjectDbContext&gt; GetDbConstructor(</w:t>
+      </w:r>
       <w:r>
         <w:rPr>
           <w:rFonts w:ascii="Consolas" w:hAnsi="Consolas" w:cs="Consolas"/>
@@ -436,43 +193,41 @@
         </w:rPr>
         <w:t>string</w:t>
       </w:r>
-      <w:proofErr w:type="spellEnd"/>
-      <w:r>
-        <w:rPr>
-          <w:rFonts w:ascii="Consolas" w:hAnsi="Consolas" w:cs="Consolas"/>
-          <w:color w:val="000000"/>
-          <w:sz w:val="19"/>
-          <w:szCs w:val="19"/>
-        </w:rPr>
-        <w:t xml:space="preserve"> </w:t>
-      </w:r>
-      <w:proofErr w:type="spellStart"/>
-      <w:r>
-        <w:rPr>
-          <w:rFonts w:ascii="Consolas" w:hAnsi="Consolas" w:cs="Consolas"/>
-          <w:color w:val="000000"/>
-          <w:sz w:val="19"/>
-          <w:szCs w:val="19"/>
-        </w:rPr>
-        <w:t>dbConnection</w:t>
-      </w:r>
-      <w:proofErr w:type="spellEnd"/>
-      <w:r>
-        <w:rPr>
-          <w:rFonts w:ascii="Consolas" w:hAnsi="Consolas" w:cs="Consolas"/>
-          <w:color w:val="000000"/>
-          <w:sz w:val="19"/>
-          <w:szCs w:val="19"/>
-        </w:rPr>
-        <w:t>)</w:t>
-      </w:r>
+      <w:r>
+        <w:rPr>
+          <w:rFonts w:ascii="Consolas" w:hAnsi="Consolas" w:cs="Consolas"/>
+          <w:color w:val="000000"/>
+          <w:sz w:val="19"/>
+          <w:szCs w:val="19"/>
+        </w:rPr>
+        <w:t xml:space="preserve"> dbConnection)</w:t>
+      </w:r>
+    </w:p>
+    <w:p>
+      <w:pPr>
+        <w:rPr>
+          <w:rFonts w:ascii="Consolas" w:hAnsi="Consolas" w:cs="Consolas"/>
+          <w:color w:val="000000"/>
+          <w:sz w:val="19"/>
+          <w:szCs w:val="19"/>
+        </w:rPr>
+      </w:pPr>
+      <w:r>
+        <w:rPr>
+          <w:rFonts w:ascii="Consolas" w:hAnsi="Consolas" w:cs="Consolas"/>
+          <w:color w:val="000000"/>
+          <w:sz w:val="19"/>
+          <w:szCs w:val="19"/>
+        </w:rPr>
+        <w:t>6.- En las pantallas de XAML ojo con los DataContext, si los elementos están en el mismo datacontext, todo funciona OK, cuando están en distintos Datacontext (aunque se llamen igual) no funciona el CurrentSubject ni CurrentStudent</w:t>
+      </w:r>
+      <w:bookmarkStart w:id="0" w:name="_GoBack"/>
+      <w:bookmarkEnd w:id="0"/>
     </w:p>
     <w:p>
       <w:pPr>
         <w:ind w:left="708"/>
       </w:pPr>
-      <w:bookmarkStart w:id="0" w:name="_GoBack"/>
-      <w:bookmarkEnd w:id="0"/>
     </w:p>
     <w:p/>
     <w:p/>

</xml_diff>

<commit_message>
ExamsView comunica OK con ExamsViewModel. Lista asignaturas en texto OK. Objeto Exam en ExamsViewModel OK.Pdte.Save Edit y Delete
</commit_message>
<xml_diff>
--- a/Solución de errores.docx
+++ b/Solución de errores.docx
@@ -24,23 +24,89 @@
     </w:p>
     <w:p>
       <w:r>
-        <w:t xml:space="preserve">2.- Para conseguir comunicación con la Db, importante la configuración de </w:t>
-      </w:r>
-      <w:r>
-        <w:t>ProjectDbContext, configuración de método Onconfiguring concretamente la utilización de la DbConnect ¡!</w:t>
+        <w:t xml:space="preserve">2.- Para conseguir comunicación con la </w:t>
+      </w:r>
+      <w:proofErr w:type="spellStart"/>
+      <w:r>
+        <w:t>Db</w:t>
+      </w:r>
+      <w:proofErr w:type="spellEnd"/>
+      <w:r>
+        <w:t xml:space="preserve">, importante la configuración de </w:t>
+      </w:r>
+      <w:proofErr w:type="spellStart"/>
+      <w:r>
+        <w:t>ProjectDbContext</w:t>
+      </w:r>
+      <w:proofErr w:type="spellEnd"/>
+      <w:r>
+        <w:t xml:space="preserve">, configuración de método </w:t>
+      </w:r>
+      <w:proofErr w:type="spellStart"/>
+      <w:r>
+        <w:t>Onconfiguring</w:t>
+      </w:r>
+      <w:proofErr w:type="spellEnd"/>
+      <w:r>
+        <w:t xml:space="preserve"> concretamente la utilización de la </w:t>
+      </w:r>
+      <w:proofErr w:type="spellStart"/>
+      <w:r>
+        <w:t>DbConnect</w:t>
+      </w:r>
+      <w:proofErr w:type="spellEnd"/>
+      <w:r>
+        <w:t xml:space="preserve"> ¡!</w:t>
       </w:r>
     </w:p>
     <w:p>
       <w:r>
-        <w:t>3.- importante en app.config la configuración correcta de la connectionString</w:t>
-      </w:r>
-      <w:r>
-        <w:t xml:space="preserve"> y sobre todo lo que está “comentado” dejarlo así, si se “descomenta” la app no arranca bien ¡!</w:t>
+        <w:t xml:space="preserve">3.- importante en </w:t>
+      </w:r>
+      <w:proofErr w:type="spellStart"/>
+      <w:r>
+        <w:t>app.config</w:t>
+      </w:r>
+      <w:proofErr w:type="spellEnd"/>
+      <w:r>
+        <w:t xml:space="preserve"> la configuración correcta de la </w:t>
+      </w:r>
+      <w:proofErr w:type="spellStart"/>
+      <w:r>
+        <w:t>connectionString</w:t>
+      </w:r>
+      <w:proofErr w:type="spellEnd"/>
+      <w:r>
+        <w:t xml:space="preserve"> y sobre todo lo que está “comentado” dejarlo así, si se “</w:t>
+      </w:r>
+      <w:proofErr w:type="spellStart"/>
+      <w:r>
+        <w:t>descomenta</w:t>
+      </w:r>
+      <w:proofErr w:type="spellEnd"/>
+      <w:r>
+        <w:t>” la app no arranca bien ¡!</w:t>
       </w:r>
     </w:p>
     <w:p>
       <w:r>
-        <w:t>4.- En projectDbContext se ha creado un constructor por defecto. Sin él no es posible realizar actualizaciones de las BD desde add-migration….</w:t>
+        <w:t xml:space="preserve">4.- En </w:t>
+      </w:r>
+      <w:proofErr w:type="spellStart"/>
+      <w:r>
+        <w:t>projectDbContext</w:t>
+      </w:r>
+      <w:proofErr w:type="spellEnd"/>
+      <w:r>
+        <w:t xml:space="preserve"> se ha creado un constructor por defecto. Sin él no es posible realizar actualizaciones de las BD desde </w:t>
+      </w:r>
+      <w:proofErr w:type="spellStart"/>
+      <w:r>
+        <w:t>add-migration</w:t>
+      </w:r>
+      <w:proofErr w:type="spellEnd"/>
+      <w:r>
+        <w:t>….</w:t>
       </w:r>
     </w:p>
     <w:p>
@@ -59,8 +125,17 @@
       </w:pPr>
       <w:r>
         <w:tab/>
-        <w:t xml:space="preserve">* ProjectDbContext : en </w:t>
-      </w:r>
+        <w:t xml:space="preserve">* </w:t>
+      </w:r>
+      <w:proofErr w:type="spellStart"/>
+      <w:r>
+        <w:t>ProjectDbContext</w:t>
+      </w:r>
+      <w:proofErr w:type="spellEnd"/>
+      <w:r>
+        <w:t xml:space="preserve"> : en </w:t>
+      </w:r>
+      <w:proofErr w:type="spellStart"/>
       <w:r>
         <w:rPr>
           <w:rFonts w:ascii="Consolas" w:hAnsi="Consolas" w:cs="Consolas"/>
@@ -70,6 +145,7 @@
         </w:rPr>
         <w:t>DbConnection</w:t>
       </w:r>
+      <w:proofErr w:type="spellEnd"/>
     </w:p>
     <w:p>
       <w:pPr>
@@ -88,7 +164,67 @@
           <w:szCs w:val="19"/>
         </w:rPr>
         <w:tab/>
-        <w:t>* ProjectDbContext : en ConfigureServices (options)</w:t>
+        <w:t xml:space="preserve">* </w:t>
+      </w:r>
+      <w:proofErr w:type="spellStart"/>
+      <w:r>
+        <w:rPr>
+          <w:rFonts w:ascii="Consolas" w:hAnsi="Consolas" w:cs="Consolas"/>
+          <w:color w:val="000000"/>
+          <w:sz w:val="19"/>
+          <w:szCs w:val="19"/>
+        </w:rPr>
+        <w:t>ProjectDbContext</w:t>
+      </w:r>
+      <w:proofErr w:type="spellEnd"/>
+      <w:r>
+        <w:rPr>
+          <w:rFonts w:ascii="Consolas" w:hAnsi="Consolas" w:cs="Consolas"/>
+          <w:color w:val="000000"/>
+          <w:sz w:val="19"/>
+          <w:szCs w:val="19"/>
+        </w:rPr>
+        <w:t xml:space="preserve"> : en </w:t>
+      </w:r>
+      <w:proofErr w:type="spellStart"/>
+      <w:r>
+        <w:rPr>
+          <w:rFonts w:ascii="Consolas" w:hAnsi="Consolas" w:cs="Consolas"/>
+          <w:color w:val="000000"/>
+          <w:sz w:val="19"/>
+          <w:szCs w:val="19"/>
+        </w:rPr>
+        <w:t>ConfigureServices</w:t>
+      </w:r>
+      <w:proofErr w:type="spellEnd"/>
+      <w:r>
+        <w:rPr>
+          <w:rFonts w:ascii="Consolas" w:hAnsi="Consolas" w:cs="Consolas"/>
+          <w:color w:val="000000"/>
+          <w:sz w:val="19"/>
+          <w:szCs w:val="19"/>
+        </w:rPr>
+        <w:t xml:space="preserve"> (</w:t>
+      </w:r>
+      <w:proofErr w:type="spellStart"/>
+      <w:r>
+        <w:rPr>
+          <w:rFonts w:ascii="Consolas" w:hAnsi="Consolas" w:cs="Consolas"/>
+          <w:color w:val="000000"/>
+          <w:sz w:val="19"/>
+          <w:szCs w:val="19"/>
+        </w:rPr>
+        <w:t>options</w:t>
+      </w:r>
+      <w:proofErr w:type="spellEnd"/>
+      <w:r>
+        <w:rPr>
+          <w:rFonts w:ascii="Consolas" w:hAnsi="Consolas" w:cs="Consolas"/>
+          <w:color w:val="000000"/>
+          <w:sz w:val="19"/>
+          <w:szCs w:val="19"/>
+        </w:rPr>
+        <w:t>)</w:t>
       </w:r>
     </w:p>
     <w:p>
@@ -110,14 +246,45 @@
         <w:tab/>
         <w:t xml:space="preserve">* </w:t>
       </w:r>
-      <w:r>
-        <w:rPr>
-          <w:rFonts w:ascii="Consolas" w:hAnsi="Consolas" w:cs="Consolas"/>
-          <w:color w:val="000000"/>
-          <w:sz w:val="19"/>
-          <w:szCs w:val="19"/>
-        </w:rPr>
-        <w:t>app.config : ConnectionString : Debe tener el nombre de la nueva BBDD</w:t>
+      <w:proofErr w:type="spellStart"/>
+      <w:r>
+        <w:rPr>
+          <w:rFonts w:ascii="Consolas" w:hAnsi="Consolas" w:cs="Consolas"/>
+          <w:color w:val="000000"/>
+          <w:sz w:val="19"/>
+          <w:szCs w:val="19"/>
+        </w:rPr>
+        <w:t>app.config</w:t>
+      </w:r>
+      <w:proofErr w:type="spellEnd"/>
+      <w:r>
+        <w:rPr>
+          <w:rFonts w:ascii="Consolas" w:hAnsi="Consolas" w:cs="Consolas"/>
+          <w:color w:val="000000"/>
+          <w:sz w:val="19"/>
+          <w:szCs w:val="19"/>
+        </w:rPr>
+        <w:t xml:space="preserve"> : </w:t>
+      </w:r>
+      <w:proofErr w:type="spellStart"/>
+      <w:r>
+        <w:rPr>
+          <w:rFonts w:ascii="Consolas" w:hAnsi="Consolas" w:cs="Consolas"/>
+          <w:color w:val="000000"/>
+          <w:sz w:val="19"/>
+          <w:szCs w:val="19"/>
+        </w:rPr>
+        <w:t>ConnectionString</w:t>
+      </w:r>
+      <w:proofErr w:type="spellEnd"/>
+      <w:r>
+        <w:rPr>
+          <w:rFonts w:ascii="Consolas" w:hAnsi="Consolas" w:cs="Consolas"/>
+          <w:color w:val="000000"/>
+          <w:sz w:val="19"/>
+          <w:szCs w:val="19"/>
+        </w:rPr>
+        <w:t xml:space="preserve"> : Debe tener el nombre de la nueva BBDD</w:t>
       </w:r>
     </w:p>
     <w:p>
@@ -139,15 +306,27 @@
         </w:rPr>
         <w:t xml:space="preserve">* </w:t>
       </w:r>
-      <w:r>
-        <w:rPr>
-          <w:rFonts w:ascii="Consolas" w:hAnsi="Consolas" w:cs="Consolas"/>
-          <w:color w:val="000000"/>
-          <w:sz w:val="19"/>
-          <w:szCs w:val="19"/>
-        </w:rPr>
-        <w:t xml:space="preserve">MainWindow.xaml.cs : en </w:t>
-      </w:r>
+      <w:proofErr w:type="spellStart"/>
+      <w:r>
+        <w:rPr>
+          <w:rFonts w:ascii="Consolas" w:hAnsi="Consolas" w:cs="Consolas"/>
+          <w:color w:val="000000"/>
+          <w:sz w:val="19"/>
+          <w:szCs w:val="19"/>
+        </w:rPr>
+        <w:t>MainWindow.xaml.cs</w:t>
+      </w:r>
+      <w:proofErr w:type="spellEnd"/>
+      <w:r>
+        <w:rPr>
+          <w:rFonts w:ascii="Consolas" w:hAnsi="Consolas" w:cs="Consolas"/>
+          <w:color w:val="000000"/>
+          <w:sz w:val="19"/>
+          <w:szCs w:val="19"/>
+        </w:rPr>
+        <w:t xml:space="preserve"> : en </w:t>
+      </w:r>
+      <w:proofErr w:type="spellStart"/>
       <w:r>
         <w:rPr>
           <w:rFonts w:ascii="Consolas" w:hAnsi="Consolas" w:cs="Consolas"/>
@@ -157,6 +336,7 @@
         </w:rPr>
         <w:t>private</w:t>
       </w:r>
+      <w:proofErr w:type="spellEnd"/>
       <w:r>
         <w:rPr>
           <w:rFonts w:ascii="Consolas" w:hAnsi="Consolas" w:cs="Consolas"/>
@@ -166,6 +346,7 @@
         </w:rPr>
         <w:t xml:space="preserve"> </w:t>
       </w:r>
+      <w:proofErr w:type="spellStart"/>
       <w:r>
         <w:rPr>
           <w:rFonts w:ascii="Consolas" w:hAnsi="Consolas" w:cs="Consolas"/>
@@ -175,15 +356,77 @@
         </w:rPr>
         <w:t>static</w:t>
       </w:r>
-      <w:r>
-        <w:rPr>
-          <w:rFonts w:ascii="Consolas" w:hAnsi="Consolas" w:cs="Consolas"/>
-          <w:color w:val="000000"/>
-          <w:sz w:val="19"/>
-          <w:szCs w:val="19"/>
-        </w:rPr>
-        <w:t xml:space="preserve"> Func&lt;ProjectDbContext&gt; GetDbConstructor(</w:t>
-      </w:r>
+      <w:proofErr w:type="spellEnd"/>
+      <w:r>
+        <w:rPr>
+          <w:rFonts w:ascii="Consolas" w:hAnsi="Consolas" w:cs="Consolas"/>
+          <w:color w:val="000000"/>
+          <w:sz w:val="19"/>
+          <w:szCs w:val="19"/>
+        </w:rPr>
+        <w:t xml:space="preserve"> </w:t>
+      </w:r>
+      <w:proofErr w:type="spellStart"/>
+      <w:r>
+        <w:rPr>
+          <w:rFonts w:ascii="Consolas" w:hAnsi="Consolas" w:cs="Consolas"/>
+          <w:color w:val="000000"/>
+          <w:sz w:val="19"/>
+          <w:szCs w:val="19"/>
+        </w:rPr>
+        <w:t>Func</w:t>
+      </w:r>
+      <w:proofErr w:type="spellEnd"/>
+      <w:r>
+        <w:rPr>
+          <w:rFonts w:ascii="Consolas" w:hAnsi="Consolas" w:cs="Consolas"/>
+          <w:color w:val="000000"/>
+          <w:sz w:val="19"/>
+          <w:szCs w:val="19"/>
+        </w:rPr>
+        <w:t>&lt;</w:t>
+      </w:r>
+      <w:proofErr w:type="spellStart"/>
+      <w:r>
+        <w:rPr>
+          <w:rFonts w:ascii="Consolas" w:hAnsi="Consolas" w:cs="Consolas"/>
+          <w:color w:val="000000"/>
+          <w:sz w:val="19"/>
+          <w:szCs w:val="19"/>
+        </w:rPr>
+        <w:t>ProjectDbContext</w:t>
+      </w:r>
+      <w:proofErr w:type="spellEnd"/>
+      <w:r>
+        <w:rPr>
+          <w:rFonts w:ascii="Consolas" w:hAnsi="Consolas" w:cs="Consolas"/>
+          <w:color w:val="000000"/>
+          <w:sz w:val="19"/>
+          <w:szCs w:val="19"/>
+        </w:rPr>
+        <w:t xml:space="preserve">&gt; </w:t>
+      </w:r>
+      <w:proofErr w:type="spellStart"/>
+      <w:r>
+        <w:rPr>
+          <w:rFonts w:ascii="Consolas" w:hAnsi="Consolas" w:cs="Consolas"/>
+          <w:color w:val="000000"/>
+          <w:sz w:val="19"/>
+          <w:szCs w:val="19"/>
+        </w:rPr>
+        <w:t>GetDbConstructor</w:t>
+      </w:r>
+      <w:proofErr w:type="spellEnd"/>
+      <w:r>
+        <w:rPr>
+          <w:rFonts w:ascii="Consolas" w:hAnsi="Consolas" w:cs="Consolas"/>
+          <w:color w:val="000000"/>
+          <w:sz w:val="19"/>
+          <w:szCs w:val="19"/>
+        </w:rPr>
+        <w:t>(</w:t>
+      </w:r>
+      <w:proofErr w:type="spellStart"/>
       <w:r>
         <w:rPr>
           <w:rFonts w:ascii="Consolas" w:hAnsi="Consolas" w:cs="Consolas"/>
@@ -193,14 +436,35 @@
         </w:rPr>
         <w:t>string</w:t>
       </w:r>
-      <w:r>
-        <w:rPr>
-          <w:rFonts w:ascii="Consolas" w:hAnsi="Consolas" w:cs="Consolas"/>
-          <w:color w:val="000000"/>
-          <w:sz w:val="19"/>
-          <w:szCs w:val="19"/>
-        </w:rPr>
-        <w:t xml:space="preserve"> dbConnection)</w:t>
+      <w:proofErr w:type="spellEnd"/>
+      <w:r>
+        <w:rPr>
+          <w:rFonts w:ascii="Consolas" w:hAnsi="Consolas" w:cs="Consolas"/>
+          <w:color w:val="000000"/>
+          <w:sz w:val="19"/>
+          <w:szCs w:val="19"/>
+        </w:rPr>
+        <w:t xml:space="preserve"> </w:t>
+      </w:r>
+      <w:proofErr w:type="spellStart"/>
+      <w:r>
+        <w:rPr>
+          <w:rFonts w:ascii="Consolas" w:hAnsi="Consolas" w:cs="Consolas"/>
+          <w:color w:val="000000"/>
+          <w:sz w:val="19"/>
+          <w:szCs w:val="19"/>
+        </w:rPr>
+        <w:t>dbConnection</w:t>
+      </w:r>
+      <w:proofErr w:type="spellEnd"/>
+      <w:r>
+        <w:rPr>
+          <w:rFonts w:ascii="Consolas" w:hAnsi="Consolas" w:cs="Consolas"/>
+          <w:color w:val="000000"/>
+          <w:sz w:val="19"/>
+          <w:szCs w:val="19"/>
+        </w:rPr>
+        <w:t>)</w:t>
       </w:r>
     </w:p>
     <w:p>
@@ -219,7 +483,187 @@
           <w:sz w:val="19"/>
           <w:szCs w:val="19"/>
         </w:rPr>
-        <w:t>6.- En las pantallas de XAML ojo con los DataContext, si los elementos están en el mismo datacontext, todo funciona OK, cuando están en distintos Datacontext (aunque se llamen igual) no funciona el CurrentSubject ni CurrentStudent</w:t>
+        <w:t xml:space="preserve">6.- En las pantallas de XAML ojo con los </w:t>
+      </w:r>
+      <w:proofErr w:type="spellStart"/>
+      <w:r>
+        <w:rPr>
+          <w:rFonts w:ascii="Consolas" w:hAnsi="Consolas" w:cs="Consolas"/>
+          <w:color w:val="000000"/>
+          <w:sz w:val="19"/>
+          <w:szCs w:val="19"/>
+        </w:rPr>
+        <w:t>DataContext</w:t>
+      </w:r>
+      <w:proofErr w:type="spellEnd"/>
+      <w:r>
+        <w:rPr>
+          <w:rFonts w:ascii="Consolas" w:hAnsi="Consolas" w:cs="Consolas"/>
+          <w:color w:val="000000"/>
+          <w:sz w:val="19"/>
+          <w:szCs w:val="19"/>
+        </w:rPr>
+        <w:t xml:space="preserve">, si los elementos están en el mismo </w:t>
+      </w:r>
+      <w:proofErr w:type="spellStart"/>
+      <w:r>
+        <w:rPr>
+          <w:rFonts w:ascii="Consolas" w:hAnsi="Consolas" w:cs="Consolas"/>
+          <w:color w:val="000000"/>
+          <w:sz w:val="19"/>
+          <w:szCs w:val="19"/>
+        </w:rPr>
+        <w:t>datacontext</w:t>
+      </w:r>
+      <w:proofErr w:type="spellEnd"/>
+      <w:r>
+        <w:rPr>
+          <w:rFonts w:ascii="Consolas" w:hAnsi="Consolas" w:cs="Consolas"/>
+          <w:color w:val="000000"/>
+          <w:sz w:val="19"/>
+          <w:szCs w:val="19"/>
+        </w:rPr>
+        <w:t xml:space="preserve">, todo funciona OK, cuando están en distintos </w:t>
+      </w:r>
+      <w:proofErr w:type="spellStart"/>
+      <w:r>
+        <w:rPr>
+          <w:rFonts w:ascii="Consolas" w:hAnsi="Consolas" w:cs="Consolas"/>
+          <w:color w:val="000000"/>
+          <w:sz w:val="19"/>
+          <w:szCs w:val="19"/>
+        </w:rPr>
+        <w:t>Datacontext</w:t>
+      </w:r>
+      <w:proofErr w:type="spellEnd"/>
+      <w:r>
+        <w:rPr>
+          <w:rFonts w:ascii="Consolas" w:hAnsi="Consolas" w:cs="Consolas"/>
+          <w:color w:val="000000"/>
+          <w:sz w:val="19"/>
+          <w:szCs w:val="19"/>
+        </w:rPr>
+        <w:t xml:space="preserve"> (aunque se llamen igual) no funciona el </w:t>
+      </w:r>
+      <w:proofErr w:type="spellStart"/>
+      <w:r>
+        <w:rPr>
+          <w:rFonts w:ascii="Consolas" w:hAnsi="Consolas" w:cs="Consolas"/>
+          <w:color w:val="000000"/>
+          <w:sz w:val="19"/>
+          <w:szCs w:val="19"/>
+        </w:rPr>
+        <w:t>CurrentSubject</w:t>
+      </w:r>
+      <w:proofErr w:type="spellEnd"/>
+      <w:r>
+        <w:rPr>
+          <w:rFonts w:ascii="Consolas" w:hAnsi="Consolas" w:cs="Consolas"/>
+          <w:color w:val="000000"/>
+          <w:sz w:val="19"/>
+          <w:szCs w:val="19"/>
+        </w:rPr>
+        <w:t xml:space="preserve"> ni </w:t>
+      </w:r>
+      <w:proofErr w:type="spellStart"/>
+      <w:r>
+        <w:rPr>
+          <w:rFonts w:ascii="Consolas" w:hAnsi="Consolas" w:cs="Consolas"/>
+          <w:color w:val="000000"/>
+          <w:sz w:val="19"/>
+          <w:szCs w:val="19"/>
+        </w:rPr>
+        <w:t>CurrentStudent</w:t>
+      </w:r>
+      <w:proofErr w:type="spellEnd"/>
+    </w:p>
+    <w:p>
+      <w:pPr>
+        <w:rPr>
+          <w:rFonts w:ascii="Consolas" w:hAnsi="Consolas" w:cs="Consolas"/>
+          <w:color w:val="000000"/>
+          <w:sz w:val="19"/>
+          <w:szCs w:val="19"/>
+        </w:rPr>
+      </w:pPr>
+    </w:p>
+    <w:p>
+      <w:pPr>
+        <w:rPr>
+          <w:rFonts w:ascii="Consolas" w:hAnsi="Consolas" w:cs="Consolas"/>
+          <w:color w:val="000000"/>
+          <w:sz w:val="19"/>
+          <w:szCs w:val="19"/>
+        </w:rPr>
+      </w:pPr>
+      <w:r>
+        <w:rPr>
+          <w:rFonts w:ascii="Consolas" w:hAnsi="Consolas" w:cs="Consolas"/>
+          <w:color w:val="000000"/>
+          <w:sz w:val="19"/>
+          <w:szCs w:val="19"/>
+        </w:rPr>
+        <w:t xml:space="preserve">7.- Cuando se declaran comandos en la </w:t>
+      </w:r>
+      <w:proofErr w:type="spellStart"/>
+      <w:r>
+        <w:rPr>
+          <w:rFonts w:ascii="Consolas" w:hAnsi="Consolas" w:cs="Consolas"/>
+          <w:color w:val="000000"/>
+          <w:sz w:val="19"/>
+          <w:szCs w:val="19"/>
+        </w:rPr>
+        <w:t>ViewModel</w:t>
+      </w:r>
+      <w:proofErr w:type="spellEnd"/>
+      <w:r>
+        <w:rPr>
+          <w:rFonts w:ascii="Consolas" w:hAnsi="Consolas" w:cs="Consolas"/>
+          <w:color w:val="000000"/>
+          <w:sz w:val="19"/>
+          <w:szCs w:val="19"/>
+        </w:rPr>
+        <w:t xml:space="preserve"> tienen que ser con {</w:t>
+      </w:r>
+      <w:proofErr w:type="spellStart"/>
+      <w:r>
+        <w:rPr>
+          <w:rFonts w:ascii="Consolas" w:hAnsi="Consolas" w:cs="Consolas"/>
+          <w:color w:val="000000"/>
+          <w:sz w:val="19"/>
+          <w:szCs w:val="19"/>
+        </w:rPr>
+        <w:t>get</w:t>
+      </w:r>
+      <w:proofErr w:type="spellEnd"/>
+      <w:r>
+        <w:rPr>
+          <w:rFonts w:ascii="Consolas" w:hAnsi="Consolas" w:cs="Consolas"/>
+          <w:color w:val="000000"/>
+          <w:sz w:val="19"/>
+          <w:szCs w:val="19"/>
+        </w:rPr>
+        <w:t xml:space="preserve">; set;} si no </w:t>
+      </w:r>
+      <w:proofErr w:type="spellStart"/>
+      <w:r>
+        <w:rPr>
+          <w:rFonts w:ascii="Consolas" w:hAnsi="Consolas" w:cs="Consolas"/>
+          <w:color w:val="000000"/>
+          <w:sz w:val="19"/>
+          <w:szCs w:val="19"/>
+        </w:rPr>
+        <w:t>no</w:t>
+      </w:r>
+      <w:proofErr w:type="spellEnd"/>
+      <w:r>
+        <w:rPr>
+          <w:rFonts w:ascii="Consolas" w:hAnsi="Consolas" w:cs="Consolas"/>
+          <w:color w:val="000000"/>
+          <w:sz w:val="19"/>
+          <w:szCs w:val="19"/>
+        </w:rPr>
+        <w:t xml:space="preserve"> funciona desde la View</w:t>
       </w:r>
       <w:bookmarkStart w:id="0" w:name="_GoBack"/>
       <w:bookmarkEnd w:id="0"/>

</xml_diff>